<commit_message>
Updated mail address in TA forms
</commit_message>
<xml_diff>
--- a/access/ta/Cirrus-TA-EarlyAccess-form.docx
+++ b/access/ta/Cirrus-TA-EarlyAccess-form.docx
@@ -321,7 +321,7 @@
             <w:rStyle w:val="Hyperlink"/>
             <w:rFonts w:asciiTheme="minorHAnsi" w:hAnsiTheme="minorHAnsi"/>
           </w:rPr>
-          <w:t>epcc-support@epcc.ed.ac.uk</w:t>
+          <w:t>support@cirrus.ac.uk</w:t>
         </w:r>
       </w:hyperlink>
       <w:r>
@@ -372,7 +372,7 @@
             <w:rStyle w:val="Hyperlink"/>
             <w:rFonts w:asciiTheme="minorHAnsi" w:hAnsiTheme="minorHAnsi"/>
           </w:rPr>
-          <w:t>epcc-support@epcc.ed.ac.uk</w:t>
+          <w:t>support@cirrus.ac.uk</w:t>
         </w:r>
       </w:hyperlink>
       <w:r>
@@ -415,8 +415,16 @@
         <w:rPr>
           <w:rFonts w:asciiTheme="minorHAnsi" w:hAnsiTheme="minorHAnsi"/>
         </w:rPr>
-        <w:t xml:space="preserve"> This may take up to 10 days from receipt of the completed form.</w:t>
-      </w:r>
+        <w:t xml:space="preserve"> This may take up to 10 days from receipt of th</w:t>
+      </w:r>
+      <w:bookmarkStart w:id="0" w:name="_GoBack"/>
+      <w:r>
+        <w:rPr>
+          <w:rFonts w:asciiTheme="minorHAnsi" w:hAnsiTheme="minorHAnsi"/>
+        </w:rPr>
+        <w:t>e completed form.</w:t>
+      </w:r>
+      <w:bookmarkEnd w:id="0"/>
     </w:p>
     <w:p>
       <w:pPr>
@@ -3071,8 +3079,6 @@
         </w:rPr>
         <w:t>work</w:t>
       </w:r>
-      <w:bookmarkStart w:id="0" w:name="_GoBack"/>
-      <w:bookmarkEnd w:id="0"/>
       <w:r>
         <w:rPr>
           <w:rFonts w:asciiTheme="minorHAnsi" w:hAnsiTheme="minorHAnsi" w:cs="Arial"/>
@@ -4250,7 +4256,7 @@
         <w:sz w:val="20"/>
         <w:szCs w:val="20"/>
       </w:rPr>
-      <w:t>8</w:t>
+      <w:t>1</w:t>
     </w:r>
     <w:r>
       <w:rPr>
@@ -6968,7 +6974,7 @@
 </file>
 
 <file path=customXml/itemProps1.xml><?xml version="1.0" encoding="utf-8"?>
-<ds:datastoreItem xmlns:ds="http://schemas.openxmlformats.org/officeDocument/2006/customXml" ds:itemID="{05372394-EF89-2C43-8268-741A2B9959E1}">
+<ds:datastoreItem xmlns:ds="http://schemas.openxmlformats.org/officeDocument/2006/customXml" ds:itemID="{7E05D7ED-4F6B-D040-8553-87F8EC728979}">
   <ds:schemaRefs>
     <ds:schemaRef ds:uri="http://schemas.openxmlformats.org/officeDocument/2006/bibliography"/>
   </ds:schemaRefs>

</xml_diff>